<commit_message>
updated the credit cared validation
</commit_message>
<xml_diff>
--- a/Term Project instructions.docx
+++ b/Term Project instructions.docx
@@ -2,6 +2,109 @@
 <file path=word/document.xml><?xml version="1.0" encoding="utf-8"?>
 <w:document xmlns:wpc="http://schemas.microsoft.com/office/word/2010/wordprocessingCanvas" xmlns:cx="http://schemas.microsoft.com/office/drawing/2014/chartex" xmlns:cx1="http://schemas.microsoft.com/office/drawing/2015/9/8/chartex" xmlns:cx2="http://schemas.microsoft.com/office/drawing/2015/10/21/chartex" xmlns:cx3="http://schemas.microsoft.com/office/drawing/2016/5/9/chartex" xmlns:cx4="http://schemas.microsoft.com/office/drawing/2016/5/10/chartex" xmlns:cx5="http://schemas.microsoft.com/office/drawing/2016/5/11/chartex" xmlns:cx6="http://schemas.microsoft.com/office/drawing/2016/5/12/chartex" xmlns:cx7="http://schemas.microsoft.com/office/drawing/2016/5/13/chartex" xmlns:cx8="http://schemas.microsoft.com/office/drawing/2016/5/14/chartex" xmlns:mc="http://schemas.openxmlformats.org/markup-compatibility/2006" xmlns:aink="http://schemas.microsoft.com/office/drawing/2016/ink" xmlns:am3d="http://schemas.microsoft.com/office/drawing/2017/model3d" xmlns:o="urn:schemas-microsoft-com:office:office" xmlns:r="http://schemas.openxmlformats.org/officeDocument/2006/relationships" xmlns:m="http://schemas.openxmlformats.org/officeDocument/2006/math" xmlns:v="urn:schemas-microsoft-com:vml" xmlns:wp14="http://schemas.microsoft.com/office/word/2010/wordprocessingDrawing" xmlns:wp="http://schemas.openxmlformats.org/drawingml/2006/wordprocessingDrawing" xmlns:w10="urn:schemas-microsoft-com:office:word" xmlns:w="http://schemas.openxmlformats.org/wordprocessingml/2006/main" xmlns:w14="http://schemas.microsoft.com/office/word/2010/wordml" xmlns:w15="http://schemas.microsoft.com/office/word/2012/wordml" xmlns:w16cid="http://schemas.microsoft.com/office/word/2016/wordml/cid" xmlns:w16se="http://schemas.microsoft.com/office/word/2015/wordml/symex" xmlns:wpg="http://schemas.microsoft.com/office/word/2010/wordprocessingGroup" xmlns:wpi="http://schemas.microsoft.com/office/word/2010/wordprocessingInk" xmlns:wne="http://schemas.microsoft.com/office/word/2006/wordml" xmlns:wps="http://schemas.microsoft.com/office/word/2010/wordprocessingShape" mc:Ignorable="w14 w15 w16se w16cid wp14">
   <w:body>
+    <w:p>
+      <w:pPr>
+        <w:spacing w:line="240" w:lineRule="auto"/>
+        <w:rPr>
+          <w:rFonts w:ascii="Arial" w:hAnsi="Arial" w:cs="Arial"/>
+          <w:sz w:val="24"/>
+          <w:szCs w:val="24"/>
+        </w:rPr>
+      </w:pPr>
+      <w:r>
+        <w:rPr>
+          <w:rFonts w:ascii="Arial" w:hAnsi="Arial" w:cs="Arial"/>
+          <w:sz w:val="24"/>
+          <w:szCs w:val="24"/>
+        </w:rPr>
+        <w:t>Iryna Sherepot</w:t>
+      </w:r>
+    </w:p>
+    <w:p>
+      <w:pPr>
+        <w:spacing w:line="240" w:lineRule="auto"/>
+        <w:rPr>
+          <w:rFonts w:ascii="Arial" w:hAnsi="Arial" w:cs="Arial"/>
+          <w:sz w:val="24"/>
+          <w:szCs w:val="24"/>
+        </w:rPr>
+      </w:pPr>
+      <w:proofErr w:type="spellStart"/>
+      <w:r>
+        <w:rPr>
+          <w:rFonts w:ascii="Arial" w:hAnsi="Arial" w:cs="Arial"/>
+          <w:sz w:val="24"/>
+          <w:szCs w:val="24"/>
+        </w:rPr>
+        <w:t>AD315</w:t>
+      </w:r>
+      <w:proofErr w:type="spellEnd"/>
+      <w:r>
+        <w:rPr>
+          <w:rFonts w:ascii="Arial" w:hAnsi="Arial" w:cs="Arial"/>
+          <w:sz w:val="24"/>
+          <w:szCs w:val="24"/>
+        </w:rPr>
+        <w:t xml:space="preserve"> Discrete Math</w:t>
+      </w:r>
+    </w:p>
+    <w:p>
+      <w:pPr>
+        <w:spacing w:line="240" w:lineRule="auto"/>
+        <w:rPr>
+          <w:rFonts w:ascii="Arial" w:hAnsi="Arial" w:cs="Arial"/>
+          <w:sz w:val="24"/>
+          <w:szCs w:val="24"/>
+        </w:rPr>
+      </w:pPr>
+      <w:r>
+        <w:rPr>
+          <w:rFonts w:ascii="Arial" w:hAnsi="Arial" w:cs="Arial"/>
+          <w:sz w:val="24"/>
+          <w:szCs w:val="24"/>
+        </w:rPr>
+        <w:t>Term Project Requirements and Summary</w:t>
+      </w:r>
+    </w:p>
+    <w:p>
+      <w:pPr>
+        <w:spacing w:line="240" w:lineRule="auto"/>
+        <w:rPr>
+          <w:rFonts w:ascii="Arial" w:hAnsi="Arial" w:cs="Arial"/>
+          <w:sz w:val="24"/>
+          <w:szCs w:val="24"/>
+        </w:rPr>
+      </w:pPr>
+    </w:p>
+    <w:p>
+      <w:pPr>
+        <w:spacing w:line="240" w:lineRule="auto"/>
+        <w:rPr>
+          <w:rFonts w:ascii="Arial" w:hAnsi="Arial" w:cs="Arial"/>
+          <w:sz w:val="24"/>
+          <w:szCs w:val="24"/>
+        </w:rPr>
+      </w:pPr>
+    </w:p>
+    <w:p>
+      <w:pPr>
+        <w:rPr>
+          <w:rFonts w:ascii="Arial" w:hAnsi="Arial" w:cs="Arial"/>
+          <w:b/>
+          <w:sz w:val="24"/>
+          <w:szCs w:val="24"/>
+        </w:rPr>
+      </w:pPr>
+      <w:r>
+        <w:rPr>
+          <w:rFonts w:ascii="Arial" w:hAnsi="Arial" w:cs="Arial"/>
+          <w:b/>
+          <w:sz w:val="24"/>
+          <w:szCs w:val="24"/>
+        </w:rPr>
+        <w:t>Requirements Summary</w:t>
+      </w:r>
+    </w:p>
     <w:tbl>
       <w:tblPr>
         <w:tblStyle w:val="TableGrid"/>
@@ -9,8 +112,8 @@
         <w:tblLook w:val="04A0" w:firstRow="1" w:lastRow="0" w:firstColumn="1" w:lastColumn="0" w:noHBand="0" w:noVBand="1"/>
       </w:tblPr>
       <w:tblGrid>
-        <w:gridCol w:w="2751"/>
-        <w:gridCol w:w="6825"/>
+        <w:gridCol w:w="3165"/>
+        <w:gridCol w:w="6858"/>
       </w:tblGrid>
       <w:tr>
         <w:tc>
@@ -18,14 +121,20 @@
             <w:tcW w:w="2718" w:type="dxa"/>
           </w:tcPr>
           <w:p>
-            <w:r>
-              <w:t xml:space="preserve">Project </w:t>
-            </w:r>
-            <w:r>
-              <w:t xml:space="preserve">Name &amp; </w:t>
-            </w:r>
-            <w:r>
-              <w:t>Concept:</w:t>
+            <w:pPr>
+              <w:rPr>
+                <w:rFonts w:ascii="Arial" w:hAnsi="Arial" w:cs="Arial"/>
+                <w:sz w:val="24"/>
+                <w:szCs w:val="24"/>
+              </w:rPr>
+            </w:pPr>
+            <w:r>
+              <w:rPr>
+                <w:rFonts w:ascii="Arial" w:hAnsi="Arial" w:cs="Arial"/>
+                <w:sz w:val="24"/>
+                <w:szCs w:val="24"/>
+              </w:rPr>
+              <w:t>Project Name &amp; Concept:</w:t>
             </w:r>
           </w:p>
         </w:tc>
@@ -34,11 +143,20 @@
             <w:tcW w:w="6858" w:type="dxa"/>
           </w:tcPr>
           <w:p>
-            <w:r>
-              <w:t xml:space="preserve">School Supplies </w:t>
-            </w:r>
-            <w:r>
-              <w:t>Online Store</w:t>
+            <w:pPr>
+              <w:rPr>
+                <w:rFonts w:ascii="Arial" w:hAnsi="Arial" w:cs="Arial"/>
+                <w:sz w:val="24"/>
+                <w:szCs w:val="24"/>
+              </w:rPr>
+            </w:pPr>
+            <w:r>
+              <w:rPr>
+                <w:rFonts w:ascii="Arial" w:hAnsi="Arial" w:cs="Arial"/>
+                <w:sz w:val="24"/>
+                <w:szCs w:val="24"/>
+              </w:rPr>
+              <w:t>School Supplies Online Store</w:t>
             </w:r>
           </w:p>
         </w:tc>
@@ -49,7 +167,19 @@
             <w:tcW w:w="2718" w:type="dxa"/>
           </w:tcPr>
           <w:p>
-            <w:r>
+            <w:pPr>
+              <w:rPr>
+                <w:rFonts w:ascii="Arial" w:hAnsi="Arial" w:cs="Arial"/>
+                <w:sz w:val="24"/>
+                <w:szCs w:val="24"/>
+              </w:rPr>
+            </w:pPr>
+            <w:r>
+              <w:rPr>
+                <w:rFonts w:ascii="Arial" w:hAnsi="Arial" w:cs="Arial"/>
+                <w:sz w:val="24"/>
+                <w:szCs w:val="24"/>
+              </w:rPr>
               <w:t>Number Conversion</w:t>
             </w:r>
           </w:p>
@@ -59,11 +189,20 @@
             <w:tcW w:w="6858" w:type="dxa"/>
           </w:tcPr>
           <w:p>
-            <w:r>
-              <w:t xml:space="preserve">When user enters a store, he get’s asked if he would like to </w:t>
-            </w:r>
-            <w:r>
-              <w:t>to convert US dollars to bitcoins. Ne number conversion converts decimal to binary</w:t>
+            <w:pPr>
+              <w:rPr>
+                <w:rFonts w:ascii="Arial" w:hAnsi="Arial" w:cs="Arial"/>
+                <w:sz w:val="24"/>
+                <w:szCs w:val="24"/>
+              </w:rPr>
+            </w:pPr>
+            <w:r>
+              <w:rPr>
+                <w:rFonts w:ascii="Arial" w:hAnsi="Arial" w:cs="Arial"/>
+                <w:sz w:val="24"/>
+                <w:szCs w:val="24"/>
+              </w:rPr>
+              <w:t>When user enters a store, he get’s asked if he would like to to convert US dollars to bitcoins. Ne number conversion converts decimal to binary</w:t>
             </w:r>
           </w:p>
         </w:tc>
@@ -74,7 +213,19 @@
             <w:tcW w:w="2718" w:type="dxa"/>
           </w:tcPr>
           <w:p>
-            <w:r>
+            <w:pPr>
+              <w:rPr>
+                <w:rFonts w:ascii="Arial" w:hAnsi="Arial" w:cs="Arial"/>
+                <w:sz w:val="24"/>
+                <w:szCs w:val="24"/>
+              </w:rPr>
+            </w:pPr>
+            <w:r>
+              <w:rPr>
+                <w:rFonts w:ascii="Arial" w:hAnsi="Arial" w:cs="Arial"/>
+                <w:sz w:val="24"/>
+                <w:szCs w:val="24"/>
+              </w:rPr>
               <w:t>Prime Numbers/Cipher</w:t>
             </w:r>
           </w:p>
@@ -84,32 +235,81 @@
             <w:tcW w:w="6858" w:type="dxa"/>
           </w:tcPr>
           <w:p>
-            <w:r>
+            <w:pPr>
+              <w:rPr>
+                <w:rFonts w:ascii="Arial" w:hAnsi="Arial" w:cs="Arial"/>
+                <w:sz w:val="24"/>
+                <w:szCs w:val="24"/>
+              </w:rPr>
+            </w:pPr>
+            <w:r>
+              <w:rPr>
+                <w:rFonts w:ascii="Arial" w:hAnsi="Arial" w:cs="Arial"/>
+                <w:sz w:val="24"/>
+                <w:szCs w:val="24"/>
+              </w:rPr>
               <w:t xml:space="preserve">I will use to cipher to encrypt , decrypt user’s password. </w:t>
             </w:r>
           </w:p>
-          <w:p/>
-          <w:p>
-            <w:r>
+          <w:p>
+            <w:pPr>
+              <w:rPr>
+                <w:rFonts w:ascii="Arial" w:hAnsi="Arial" w:cs="Arial"/>
+                <w:sz w:val="24"/>
+                <w:szCs w:val="24"/>
+              </w:rPr>
+            </w:pPr>
+          </w:p>
+          <w:p>
+            <w:pPr>
+              <w:rPr>
+                <w:rFonts w:ascii="Arial" w:hAnsi="Arial" w:cs="Arial"/>
+                <w:sz w:val="24"/>
+                <w:szCs w:val="24"/>
+              </w:rPr>
+            </w:pPr>
+            <w:r>
+              <w:rPr>
+                <w:rFonts w:ascii="Arial" w:hAnsi="Arial" w:cs="Arial"/>
+                <w:sz w:val="24"/>
+                <w:szCs w:val="24"/>
+              </w:rPr>
               <w:t xml:space="preserve">Using </w:t>
             </w:r>
             <w:proofErr w:type="spellStart"/>
             <w:r>
+              <w:rPr>
+                <w:rFonts w:ascii="Arial" w:hAnsi="Arial" w:cs="Arial"/>
+                <w:sz w:val="24"/>
+                <w:szCs w:val="24"/>
+              </w:rPr>
               <w:t>Fibonnachi</w:t>
             </w:r>
             <w:proofErr w:type="spellEnd"/>
             <w:r>
-              <w:t xml:space="preserve"> sequence as a cipher. This will implement recursion as well. </w:t>
-            </w:r>
-            <w:r>
-              <w:t xml:space="preserve">Each letter in the alphabet corresponds to the </w:t>
+              <w:rPr>
+                <w:rFonts w:ascii="Arial" w:hAnsi="Arial" w:cs="Arial"/>
+                <w:sz w:val="24"/>
+                <w:szCs w:val="24"/>
+              </w:rPr>
+              <w:t xml:space="preserve"> sequence as a cipher. This will implement recursion as well. Each letter in the alphabet corresponds to the </w:t>
             </w:r>
             <w:proofErr w:type="spellStart"/>
             <w:r>
+              <w:rPr>
+                <w:rFonts w:ascii="Arial" w:hAnsi="Arial" w:cs="Arial"/>
+                <w:sz w:val="24"/>
+                <w:szCs w:val="24"/>
+              </w:rPr>
               <w:t>Fibonacchi</w:t>
             </w:r>
             <w:proofErr w:type="spellEnd"/>
             <w:r>
+              <w:rPr>
+                <w:rFonts w:ascii="Arial" w:hAnsi="Arial" w:cs="Arial"/>
+                <w:sz w:val="24"/>
+                <w:szCs w:val="24"/>
+              </w:rPr>
               <w:t xml:space="preserve"> number</w:t>
             </w:r>
           </w:p>
@@ -121,7 +321,19 @@
             <w:tcW w:w="2718" w:type="dxa"/>
           </w:tcPr>
           <w:p>
-            <w:r>
+            <w:pPr>
+              <w:rPr>
+                <w:rFonts w:ascii="Arial" w:hAnsi="Arial" w:cs="Arial"/>
+                <w:sz w:val="24"/>
+                <w:szCs w:val="24"/>
+              </w:rPr>
+            </w:pPr>
+            <w:r>
+              <w:rPr>
+                <w:rFonts w:ascii="Arial" w:hAnsi="Arial" w:cs="Arial"/>
+                <w:sz w:val="24"/>
+                <w:szCs w:val="24"/>
+              </w:rPr>
               <w:t>Set Theory</w:t>
             </w:r>
           </w:p>
@@ -131,83 +343,224 @@
             <w:tcW w:w="6858" w:type="dxa"/>
           </w:tcPr>
           <w:p>
-            <w:r>
-              <w:t>Items in the Inventory of the online store will be stored in a set.</w:t>
-            </w:r>
-            <w:r>
-              <w:t xml:space="preserve"> Some categories are stored in the dictionary and some are stored in the sets. </w:t>
-            </w:r>
-          </w:p>
-          <w:p>
-            <w:r>
+            <w:pPr>
+              <w:rPr>
+                <w:rFonts w:ascii="Arial" w:hAnsi="Arial" w:cs="Arial"/>
+                <w:sz w:val="24"/>
+                <w:szCs w:val="24"/>
+              </w:rPr>
+            </w:pPr>
+            <w:r>
+              <w:rPr>
+                <w:rFonts w:ascii="Arial" w:hAnsi="Arial" w:cs="Arial"/>
+                <w:sz w:val="24"/>
+                <w:szCs w:val="24"/>
+              </w:rPr>
+              <w:t xml:space="preserve">Items in the Inventory of the online store will be stored in a set. Some categories are stored in the dictionary and some are stored in the sets. </w:t>
+            </w:r>
+          </w:p>
+          <w:p>
+            <w:pPr>
+              <w:rPr>
+                <w:rFonts w:ascii="Arial" w:hAnsi="Arial" w:cs="Arial"/>
+                <w:sz w:val="24"/>
+                <w:szCs w:val="24"/>
+              </w:rPr>
+            </w:pPr>
+            <w:r>
+              <w:rPr>
+                <w:rFonts w:ascii="Arial" w:hAnsi="Arial" w:cs="Arial"/>
+                <w:sz w:val="24"/>
+                <w:szCs w:val="24"/>
+              </w:rPr>
               <w:t>The shopping cart is a set as well.</w:t>
             </w:r>
           </w:p>
-          <w:p/>
-          <w:p>
-            <w:r>
-              <w:t>After the customer adds the item to his car</w:t>
-            </w:r>
-            <w:r>
-              <w:t>t</w:t>
-            </w:r>
-            <w:r>
-              <w:t xml:space="preserve">, he will be adding them to the new set. </w:t>
-            </w:r>
-          </w:p>
-          <w:p/>
-          <w:p>
-            <w:r>
+          <w:p>
+            <w:pPr>
+              <w:rPr>
+                <w:rFonts w:ascii="Arial" w:hAnsi="Arial" w:cs="Arial"/>
+                <w:sz w:val="24"/>
+                <w:szCs w:val="24"/>
+              </w:rPr>
+            </w:pPr>
+          </w:p>
+          <w:p>
+            <w:pPr>
+              <w:rPr>
+                <w:rFonts w:ascii="Arial" w:hAnsi="Arial" w:cs="Arial"/>
+                <w:sz w:val="24"/>
+                <w:szCs w:val="24"/>
+              </w:rPr>
+            </w:pPr>
+            <w:r>
+              <w:rPr>
+                <w:rFonts w:ascii="Arial" w:hAnsi="Arial" w:cs="Arial"/>
+                <w:sz w:val="24"/>
+                <w:szCs w:val="24"/>
+              </w:rPr>
+              <w:t xml:space="preserve">After the customer adds the item to his cart, he will be adding them to the new set. </w:t>
+            </w:r>
+          </w:p>
+          <w:p>
+            <w:pPr>
+              <w:rPr>
+                <w:rFonts w:ascii="Arial" w:hAnsi="Arial" w:cs="Arial"/>
+                <w:sz w:val="24"/>
+                <w:szCs w:val="24"/>
+              </w:rPr>
+            </w:pPr>
+          </w:p>
+          <w:p>
+            <w:pPr>
+              <w:rPr>
+                <w:rFonts w:ascii="Arial" w:hAnsi="Arial" w:cs="Arial"/>
+                <w:sz w:val="24"/>
+                <w:szCs w:val="24"/>
+              </w:rPr>
+            </w:pPr>
+            <w:r>
+              <w:rPr>
+                <w:rFonts w:ascii="Arial" w:hAnsi="Arial" w:cs="Arial"/>
+                <w:sz w:val="24"/>
+                <w:szCs w:val="24"/>
+              </w:rPr>
               <w:t>Set unions implemented in categories “All Stationary”, “All Electronics”.</w:t>
             </w:r>
           </w:p>
           <w:p>
-            <w:r>
+            <w:pPr>
+              <w:rPr>
+                <w:rFonts w:ascii="Arial" w:hAnsi="Arial" w:cs="Arial"/>
+                <w:sz w:val="24"/>
+                <w:szCs w:val="24"/>
+              </w:rPr>
+            </w:pPr>
+            <w:r>
+              <w:rPr>
+                <w:rFonts w:ascii="Arial" w:hAnsi="Arial" w:cs="Arial"/>
+                <w:sz w:val="24"/>
+                <w:szCs w:val="24"/>
+              </w:rPr>
               <w:t xml:space="preserve">Set intersections implemented in showing the customer the items that are in electronics besides the laptops. So </w:t>
             </w:r>
             <w:proofErr w:type="spellStart"/>
             <w:r>
               <w:rPr>
-                <w:i/>
+                <w:rFonts w:ascii="Arial" w:hAnsi="Arial" w:cs="Arial"/>
+                <w:i/>
+                <w:sz w:val="24"/>
+                <w:szCs w:val="24"/>
               </w:rPr>
               <w:t>otherElectronics</w:t>
             </w:r>
             <w:proofErr w:type="spellEnd"/>
             <w:r>
+              <w:rPr>
+                <w:rFonts w:ascii="Arial" w:hAnsi="Arial" w:cs="Arial"/>
+                <w:sz w:val="24"/>
+                <w:szCs w:val="24"/>
+              </w:rPr>
               <w:t xml:space="preserve"> is </w:t>
             </w:r>
             <w:proofErr w:type="gramStart"/>
             <w:r>
+              <w:rPr>
+                <w:rFonts w:ascii="Arial" w:hAnsi="Arial" w:cs="Arial"/>
+                <w:sz w:val="24"/>
+                <w:szCs w:val="24"/>
+              </w:rPr>
               <w:t>a</w:t>
             </w:r>
             <w:proofErr w:type="gramEnd"/>
             <w:r>
+              <w:rPr>
+                <w:rFonts w:ascii="Arial" w:hAnsi="Arial" w:cs="Arial"/>
+                <w:sz w:val="24"/>
+                <w:szCs w:val="24"/>
+              </w:rPr>
               <w:t xml:space="preserve"> intersection of all electronics and laptops.</w:t>
             </w:r>
           </w:p>
-          <w:p/>
-          <w:p>
-            <w:r>
+          <w:p>
+            <w:pPr>
+              <w:rPr>
+                <w:rFonts w:ascii="Arial" w:hAnsi="Arial" w:cs="Arial"/>
+                <w:sz w:val="24"/>
+                <w:szCs w:val="24"/>
+              </w:rPr>
+            </w:pPr>
+          </w:p>
+          <w:p>
+            <w:pPr>
+              <w:rPr>
+                <w:rFonts w:ascii="Arial" w:hAnsi="Arial" w:cs="Arial"/>
+                <w:sz w:val="24"/>
+                <w:szCs w:val="24"/>
+              </w:rPr>
+            </w:pPr>
+            <w:r>
+              <w:rPr>
+                <w:rFonts w:ascii="Arial" w:hAnsi="Arial" w:cs="Arial"/>
+                <w:sz w:val="24"/>
+                <w:szCs w:val="24"/>
+              </w:rPr>
               <w:t>I also added the the union of dictionaries.</w:t>
             </w:r>
           </w:p>
-          <w:p/>
-          <w:p>
-            <w:r>
+          <w:p>
+            <w:pPr>
+              <w:rPr>
+                <w:rFonts w:ascii="Arial" w:hAnsi="Arial" w:cs="Arial"/>
+                <w:sz w:val="24"/>
+                <w:szCs w:val="24"/>
+              </w:rPr>
+            </w:pPr>
+          </w:p>
+          <w:p>
+            <w:pPr>
+              <w:rPr>
+                <w:rFonts w:ascii="Arial" w:hAnsi="Arial" w:cs="Arial"/>
+                <w:sz w:val="24"/>
+                <w:szCs w:val="24"/>
+              </w:rPr>
+            </w:pPr>
+            <w:r>
+              <w:rPr>
+                <w:rFonts w:ascii="Arial" w:hAnsi="Arial" w:cs="Arial"/>
+                <w:sz w:val="24"/>
+                <w:szCs w:val="24"/>
+              </w:rPr>
               <w:t xml:space="preserve">Please see </w:t>
             </w:r>
             <w:proofErr w:type="spellStart"/>
             <w:r>
+              <w:rPr>
+                <w:rFonts w:ascii="Arial" w:hAnsi="Arial" w:cs="Arial"/>
+                <w:sz w:val="24"/>
+                <w:szCs w:val="24"/>
+              </w:rPr>
               <w:t>Data.py</w:t>
             </w:r>
             <w:proofErr w:type="spellEnd"/>
             <w:r>
+              <w:rPr>
+                <w:rFonts w:ascii="Arial" w:hAnsi="Arial" w:cs="Arial"/>
+                <w:sz w:val="24"/>
+                <w:szCs w:val="24"/>
+              </w:rPr>
               <w:t xml:space="preserve"> for set operations</w:t>
             </w:r>
-            <w:bookmarkStart w:id="0" w:name="_GoBack"/>
-            <w:bookmarkEnd w:id="0"/>
-          </w:p>
-          <w:p/>
+          </w:p>
+          <w:p>
+            <w:pPr>
+              <w:rPr>
+                <w:rFonts w:ascii="Arial" w:hAnsi="Arial" w:cs="Arial"/>
+                <w:sz w:val="24"/>
+                <w:szCs w:val="24"/>
+              </w:rPr>
+            </w:pPr>
+          </w:p>
         </w:tc>
       </w:tr>
       <w:tr>
@@ -216,7 +569,19 @@
             <w:tcW w:w="2718" w:type="dxa"/>
           </w:tcPr>
           <w:p>
-            <w:r>
+            <w:pPr>
+              <w:rPr>
+                <w:rFonts w:ascii="Arial" w:hAnsi="Arial" w:cs="Arial"/>
+                <w:sz w:val="24"/>
+                <w:szCs w:val="24"/>
+              </w:rPr>
+            </w:pPr>
+            <w:r>
+              <w:rPr>
+                <w:rFonts w:ascii="Arial" w:hAnsi="Arial" w:cs="Arial"/>
+                <w:sz w:val="24"/>
+                <w:szCs w:val="24"/>
+              </w:rPr>
               <w:t>Permutations/Combinations</w:t>
             </w:r>
           </w:p>
@@ -226,26 +591,55 @@
             <w:tcW w:w="6858" w:type="dxa"/>
           </w:tcPr>
           <w:p>
-            <w:r>
-              <w:rPr>
+            <w:pPr>
+              <w:rPr>
+                <w:rFonts w:ascii="Arial" w:hAnsi="Arial" w:cs="Arial"/>
+                <w:sz w:val="24"/>
+                <w:szCs w:val="24"/>
+              </w:rPr>
+            </w:pPr>
+            <w:r>
+              <w:rPr>
+                <w:rFonts w:ascii="Arial" w:hAnsi="Arial" w:cs="Arial"/>
                 <w:b/>
+                <w:sz w:val="24"/>
+                <w:szCs w:val="24"/>
               </w:rPr>
               <w:t>Combinations:</w:t>
             </w:r>
             <w:r>
+              <w:rPr>
+                <w:rFonts w:ascii="Arial" w:hAnsi="Arial" w:cs="Arial"/>
+                <w:sz w:val="24"/>
+                <w:szCs w:val="24"/>
+              </w:rPr>
               <w:t xml:space="preserve"> Printing combinations of other items that can be an add-on to the current item in the cart (or if no cart, the item user is going to purchase).</w:t>
             </w:r>
           </w:p>
-          <w:p/>
-          <w:p>
-            <w:pPr>
-              <w:rPr>
-                <w:i/>
-              </w:rPr>
-            </w:pPr>
-            <w:r>
-              <w:rPr>
-                <w:i/>
+          <w:p>
+            <w:pPr>
+              <w:rPr>
+                <w:rFonts w:ascii="Arial" w:hAnsi="Arial" w:cs="Arial"/>
+                <w:sz w:val="24"/>
+                <w:szCs w:val="24"/>
+              </w:rPr>
+            </w:pPr>
+          </w:p>
+          <w:p>
+            <w:pPr>
+              <w:rPr>
+                <w:rFonts w:ascii="Arial" w:hAnsi="Arial" w:cs="Arial"/>
+                <w:i/>
+                <w:sz w:val="24"/>
+                <w:szCs w:val="24"/>
+              </w:rPr>
+            </w:pPr>
+            <w:r>
+              <w:rPr>
+                <w:rFonts w:ascii="Arial" w:hAnsi="Arial" w:cs="Arial"/>
+                <w:i/>
+                <w:sz w:val="24"/>
+                <w:szCs w:val="24"/>
               </w:rPr>
               <w:t>“Users also bought:</w:t>
             </w:r>
@@ -253,33 +647,48 @@
           <w:p>
             <w:pPr>
               <w:rPr>
-                <w:i/>
-              </w:rPr>
-            </w:pPr>
-          </w:p>
-          <w:p>
-            <w:pPr>
-              <w:rPr>
-                <w:i/>
-              </w:rPr>
-            </w:pPr>
-            <w:r>
-              <w:rPr>
-                <w:i/>
+                <w:rFonts w:ascii="Arial" w:hAnsi="Arial" w:cs="Arial"/>
+                <w:i/>
+                <w:sz w:val="24"/>
+                <w:szCs w:val="24"/>
+              </w:rPr>
+            </w:pPr>
+          </w:p>
+          <w:p>
+            <w:pPr>
+              <w:rPr>
+                <w:rFonts w:ascii="Arial" w:hAnsi="Arial" w:cs="Arial"/>
+                <w:i/>
+                <w:sz w:val="24"/>
+                <w:szCs w:val="24"/>
+              </w:rPr>
+            </w:pPr>
+            <w:r>
+              <w:rPr>
+                <w:rFonts w:ascii="Arial" w:hAnsi="Arial" w:cs="Arial"/>
+                <w:i/>
+                <w:sz w:val="24"/>
+                <w:szCs w:val="24"/>
               </w:rPr>
               <w:t xml:space="preserve">{pen, </w:t>
             </w:r>
             <w:proofErr w:type="spellStart"/>
             <w:r>
               <w:rPr>
-                <w:i/>
+                <w:rFonts w:ascii="Arial" w:hAnsi="Arial" w:cs="Arial"/>
+                <w:i/>
+                <w:sz w:val="24"/>
+                <w:szCs w:val="24"/>
               </w:rPr>
               <w:t>erasor</w:t>
             </w:r>
             <w:proofErr w:type="spellEnd"/>
             <w:r>
               <w:rPr>
-                <w:i/>
+                <w:rFonts w:ascii="Arial" w:hAnsi="Arial" w:cs="Arial"/>
+                <w:i/>
+                <w:sz w:val="24"/>
+                <w:szCs w:val="24"/>
               </w:rPr>
               <w:t xml:space="preserve">}, </w:t>
             </w:r>
@@ -287,26 +696,38 @@
           <w:p>
             <w:pPr>
               <w:rPr>
-                <w:i/>
-              </w:rPr>
-            </w:pPr>
-            <w:r>
-              <w:rPr>
-                <w:i/>
+                <w:rFonts w:ascii="Arial" w:hAnsi="Arial" w:cs="Arial"/>
+                <w:i/>
+                <w:sz w:val="24"/>
+                <w:szCs w:val="24"/>
+              </w:rPr>
+            </w:pPr>
+            <w:r>
+              <w:rPr>
+                <w:rFonts w:ascii="Arial" w:hAnsi="Arial" w:cs="Arial"/>
+                <w:i/>
+                <w:sz w:val="24"/>
+                <w:szCs w:val="24"/>
               </w:rPr>
               <w:t>{</w:t>
             </w:r>
             <w:proofErr w:type="spellStart"/>
             <w:r>
               <w:rPr>
-                <w:i/>
+                <w:rFonts w:ascii="Arial" w:hAnsi="Arial" w:cs="Arial"/>
+                <w:i/>
+                <w:sz w:val="24"/>
+                <w:szCs w:val="24"/>
               </w:rPr>
               <w:t>erasor</w:t>
             </w:r>
             <w:proofErr w:type="spellEnd"/>
             <w:r>
               <w:rPr>
-                <w:i/>
+                <w:rFonts w:ascii="Arial" w:hAnsi="Arial" w:cs="Arial"/>
+                <w:i/>
+                <w:sz w:val="24"/>
+                <w:szCs w:val="24"/>
               </w:rPr>
               <w:t xml:space="preserve">, pencil sharpener}, </w:t>
             </w:r>
@@ -314,12 +735,18 @@
           <w:p>
             <w:pPr>
               <w:rPr>
-                <w:i/>
-              </w:rPr>
-            </w:pPr>
-            <w:r>
-              <w:rPr>
-                <w:i/>
+                <w:rFonts w:ascii="Arial" w:hAnsi="Arial" w:cs="Arial"/>
+                <w:i/>
+                <w:sz w:val="24"/>
+                <w:szCs w:val="24"/>
+              </w:rPr>
+            </w:pPr>
+            <w:r>
+              <w:rPr>
+                <w:rFonts w:ascii="Arial" w:hAnsi="Arial" w:cs="Arial"/>
+                <w:i/>
+                <w:sz w:val="24"/>
+                <w:szCs w:val="24"/>
               </w:rPr>
               <w:t>{notebook, pen, eraser, sharpener}”</w:t>
             </w:r>
@@ -327,73 +754,179 @@
           <w:p>
             <w:pPr>
               <w:rPr>
-                <w:i/>
-              </w:rPr>
-            </w:pPr>
-          </w:p>
-          <w:p>
-            <w:r>
-              <w:rPr>
+                <w:rFonts w:ascii="Arial" w:hAnsi="Arial" w:cs="Arial"/>
+                <w:i/>
+                <w:sz w:val="24"/>
+                <w:szCs w:val="24"/>
+              </w:rPr>
+            </w:pPr>
+          </w:p>
+          <w:p>
+            <w:pPr>
+              <w:rPr>
+                <w:rFonts w:ascii="Arial" w:hAnsi="Arial" w:cs="Arial"/>
+                <w:sz w:val="24"/>
+                <w:szCs w:val="24"/>
+              </w:rPr>
+            </w:pPr>
+            <w:r>
+              <w:rPr>
+                <w:rFonts w:ascii="Arial" w:hAnsi="Arial" w:cs="Arial"/>
                 <w:b/>
-              </w:rPr>
+                <w:sz w:val="24"/>
+                <w:szCs w:val="24"/>
+              </w:rPr>
+              <w:lastRenderedPageBreak/>
               <w:t>Permutations:</w:t>
             </w:r>
             <w:r>
+              <w:rPr>
+                <w:rFonts w:ascii="Arial" w:hAnsi="Arial" w:cs="Arial"/>
+                <w:sz w:val="24"/>
+                <w:szCs w:val="24"/>
+              </w:rPr>
               <w:t xml:space="preserve"> Used to help the user generate a possible user name. </w:t>
             </w:r>
           </w:p>
           <w:p>
-            <w:r>
+            <w:pPr>
+              <w:rPr>
+                <w:rFonts w:ascii="Arial" w:hAnsi="Arial" w:cs="Arial"/>
+                <w:sz w:val="24"/>
+                <w:szCs w:val="24"/>
+              </w:rPr>
+            </w:pPr>
+            <w:r>
+              <w:rPr>
+                <w:rFonts w:ascii="Arial" w:hAnsi="Arial" w:cs="Arial"/>
+                <w:sz w:val="24"/>
+                <w:szCs w:val="24"/>
+              </w:rPr>
               <w:t xml:space="preserve">Program asks for the users first, last names and his </w:t>
             </w:r>
             <w:proofErr w:type="spellStart"/>
             <w:r>
+              <w:rPr>
+                <w:rFonts w:ascii="Arial" w:hAnsi="Arial" w:cs="Arial"/>
+                <w:sz w:val="24"/>
+                <w:szCs w:val="24"/>
+              </w:rPr>
               <w:t>favourite</w:t>
             </w:r>
             <w:proofErr w:type="spellEnd"/>
             <w:r>
+              <w:rPr>
+                <w:rFonts w:ascii="Arial" w:hAnsi="Arial" w:cs="Arial"/>
+                <w:sz w:val="24"/>
+                <w:szCs w:val="24"/>
+              </w:rPr>
               <w:t xml:space="preserve"> super hero and creates all possible permutations of words that will compose a user name.</w:t>
             </w:r>
           </w:p>
-          <w:p/>
-          <w:p>
-            <w:r>
+          <w:p>
+            <w:pPr>
+              <w:rPr>
+                <w:rFonts w:ascii="Arial" w:hAnsi="Arial" w:cs="Arial"/>
+                <w:sz w:val="24"/>
+                <w:szCs w:val="24"/>
+              </w:rPr>
+            </w:pPr>
+          </w:p>
+          <w:p>
+            <w:pPr>
+              <w:rPr>
+                <w:rFonts w:ascii="Arial" w:hAnsi="Arial" w:cs="Arial"/>
+                <w:sz w:val="24"/>
+                <w:szCs w:val="24"/>
+              </w:rPr>
+            </w:pPr>
+            <w:r>
+              <w:rPr>
+                <w:rFonts w:ascii="Arial" w:hAnsi="Arial" w:cs="Arial"/>
+                <w:sz w:val="24"/>
+                <w:szCs w:val="24"/>
+              </w:rPr>
               <w:t>Than a customer can choose one and the username will be created based on that permutation with adding some random numbers in between the words</w:t>
             </w:r>
           </w:p>
-          <w:p/>
-          <w:p>
-            <w:r>
+          <w:p>
+            <w:pPr>
+              <w:rPr>
+                <w:rFonts w:ascii="Arial" w:hAnsi="Arial" w:cs="Arial"/>
+                <w:sz w:val="24"/>
+                <w:szCs w:val="24"/>
+              </w:rPr>
+            </w:pPr>
+          </w:p>
+          <w:p>
+            <w:pPr>
+              <w:rPr>
+                <w:rFonts w:ascii="Arial" w:hAnsi="Arial" w:cs="Arial"/>
+                <w:sz w:val="24"/>
+                <w:szCs w:val="24"/>
+              </w:rPr>
+            </w:pPr>
+            <w:r>
+              <w:rPr>
+                <w:rFonts w:ascii="Arial" w:hAnsi="Arial" w:cs="Arial"/>
+                <w:sz w:val="24"/>
+                <w:szCs w:val="24"/>
+              </w:rPr>
               <w:t xml:space="preserve">For example, the user enters </w:t>
             </w:r>
             <w:r>
               <w:rPr>
-                <w:i/>
+                <w:rFonts w:ascii="Arial" w:hAnsi="Arial" w:cs="Arial"/>
+                <w:i/>
+                <w:sz w:val="24"/>
+                <w:szCs w:val="24"/>
               </w:rPr>
               <w:t xml:space="preserve">Iryna Sherepot </w:t>
             </w:r>
             <w:proofErr w:type="spellStart"/>
             <w:r>
               <w:rPr>
-                <w:i/>
+                <w:rFonts w:ascii="Arial" w:hAnsi="Arial" w:cs="Arial"/>
+                <w:i/>
+                <w:sz w:val="24"/>
+                <w:szCs w:val="24"/>
               </w:rPr>
               <w:t>Supermario</w:t>
             </w:r>
             <w:proofErr w:type="spellEnd"/>
             <w:r>
+              <w:rPr>
+                <w:rFonts w:ascii="Arial" w:hAnsi="Arial" w:cs="Arial"/>
+                <w:sz w:val="24"/>
+                <w:szCs w:val="24"/>
+              </w:rPr>
               <w:t>, the program will print the following permutations:</w:t>
             </w:r>
           </w:p>
-          <w:p/>
-          <w:p>
-            <w:pPr>
-              <w:rPr>
-                <w:i/>
-              </w:rPr>
-            </w:pPr>
-            <w:r>
-              <w:rPr>
-                <w:i/>
+          <w:p>
+            <w:pPr>
+              <w:rPr>
+                <w:rFonts w:ascii="Arial" w:hAnsi="Arial" w:cs="Arial"/>
+                <w:sz w:val="24"/>
+                <w:szCs w:val="24"/>
+              </w:rPr>
+            </w:pPr>
+          </w:p>
+          <w:p>
+            <w:pPr>
+              <w:rPr>
+                <w:rFonts w:ascii="Arial" w:hAnsi="Arial" w:cs="Arial"/>
+                <w:i/>
+                <w:sz w:val="24"/>
+                <w:szCs w:val="24"/>
+              </w:rPr>
+            </w:pPr>
+            <w:r>
+              <w:rPr>
+                <w:rFonts w:ascii="Arial" w:hAnsi="Arial" w:cs="Arial"/>
+                <w:i/>
+                <w:sz w:val="24"/>
+                <w:szCs w:val="24"/>
               </w:rPr>
               <w:t xml:space="preserve">Your possible usernames are: </w:t>
             </w:r>
@@ -401,26 +934,38 @@
           <w:p>
             <w:pPr>
               <w:rPr>
-                <w:i/>
-              </w:rPr>
-            </w:pPr>
-            <w:r>
-              <w:rPr>
-                <w:i/>
+                <w:rFonts w:ascii="Arial" w:hAnsi="Arial" w:cs="Arial"/>
+                <w:i/>
+                <w:sz w:val="24"/>
+                <w:szCs w:val="24"/>
+              </w:rPr>
+            </w:pPr>
+            <w:r>
+              <w:rPr>
+                <w:rFonts w:ascii="Arial" w:hAnsi="Arial" w:cs="Arial"/>
+                <w:i/>
+                <w:sz w:val="24"/>
+                <w:szCs w:val="24"/>
               </w:rPr>
               <w:t xml:space="preserve">1. { Iryna Sherepot </w:t>
             </w:r>
             <w:proofErr w:type="spellStart"/>
             <w:r>
               <w:rPr>
-                <w:i/>
+                <w:rFonts w:ascii="Arial" w:hAnsi="Arial" w:cs="Arial"/>
+                <w:i/>
+                <w:sz w:val="24"/>
+                <w:szCs w:val="24"/>
               </w:rPr>
               <w:t>Supermario</w:t>
             </w:r>
             <w:proofErr w:type="spellEnd"/>
             <w:r>
               <w:rPr>
-                <w:i/>
+                <w:rFonts w:ascii="Arial" w:hAnsi="Arial" w:cs="Arial"/>
+                <w:i/>
+                <w:sz w:val="24"/>
+                <w:szCs w:val="24"/>
               </w:rPr>
               <w:t xml:space="preserve"> }  </w:t>
             </w:r>
@@ -428,26 +973,38 @@
           <w:p>
             <w:pPr>
               <w:rPr>
-                <w:i/>
-              </w:rPr>
-            </w:pPr>
-            <w:r>
-              <w:rPr>
-                <w:i/>
+                <w:rFonts w:ascii="Arial" w:hAnsi="Arial" w:cs="Arial"/>
+                <w:i/>
+                <w:sz w:val="24"/>
+                <w:szCs w:val="24"/>
+              </w:rPr>
+            </w:pPr>
+            <w:r>
+              <w:rPr>
+                <w:rFonts w:ascii="Arial" w:hAnsi="Arial" w:cs="Arial"/>
+                <w:i/>
+                <w:sz w:val="24"/>
+                <w:szCs w:val="24"/>
               </w:rPr>
               <w:t xml:space="preserve">2. { Iryna </w:t>
             </w:r>
             <w:proofErr w:type="spellStart"/>
             <w:r>
               <w:rPr>
-                <w:i/>
+                <w:rFonts w:ascii="Arial" w:hAnsi="Arial" w:cs="Arial"/>
+                <w:i/>
+                <w:sz w:val="24"/>
+                <w:szCs w:val="24"/>
               </w:rPr>
               <w:t>Supermario</w:t>
             </w:r>
             <w:proofErr w:type="spellEnd"/>
             <w:r>
               <w:rPr>
-                <w:i/>
+                <w:rFonts w:ascii="Arial" w:hAnsi="Arial" w:cs="Arial"/>
+                <w:i/>
+                <w:sz w:val="24"/>
+                <w:szCs w:val="24"/>
               </w:rPr>
               <w:t xml:space="preserve"> Sherepot }</w:t>
             </w:r>
@@ -455,27 +1012,38 @@
           <w:p>
             <w:pPr>
               <w:rPr>
-                <w:i/>
-              </w:rPr>
-            </w:pPr>
-            <w:r>
-              <w:rPr>
-                <w:i/>
-              </w:rPr>
-              <w:lastRenderedPageBreak/>
+                <w:rFonts w:ascii="Arial" w:hAnsi="Arial" w:cs="Arial"/>
+                <w:i/>
+                <w:sz w:val="24"/>
+                <w:szCs w:val="24"/>
+              </w:rPr>
+            </w:pPr>
+            <w:r>
+              <w:rPr>
+                <w:rFonts w:ascii="Arial" w:hAnsi="Arial" w:cs="Arial"/>
+                <w:i/>
+                <w:sz w:val="24"/>
+                <w:szCs w:val="24"/>
+              </w:rPr>
               <w:t xml:space="preserve">3. { Sherepot </w:t>
             </w:r>
             <w:proofErr w:type="spellStart"/>
             <w:r>
               <w:rPr>
-                <w:i/>
+                <w:rFonts w:ascii="Arial" w:hAnsi="Arial" w:cs="Arial"/>
+                <w:i/>
+                <w:sz w:val="24"/>
+                <w:szCs w:val="24"/>
               </w:rPr>
               <w:t>Supermario</w:t>
             </w:r>
             <w:proofErr w:type="spellEnd"/>
             <w:r>
               <w:rPr>
-                <w:i/>
+                <w:rFonts w:ascii="Arial" w:hAnsi="Arial" w:cs="Arial"/>
+                <w:i/>
+                <w:sz w:val="24"/>
+                <w:szCs w:val="24"/>
               </w:rPr>
               <w:t xml:space="preserve"> Iryna }</w:t>
             </w:r>
@@ -483,12 +1051,18 @@
           <w:p>
             <w:pPr>
               <w:rPr>
-                <w:i/>
-              </w:rPr>
-            </w:pPr>
-            <w:r>
-              <w:rPr>
-                <w:i/>
+                <w:rFonts w:ascii="Arial" w:hAnsi="Arial" w:cs="Arial"/>
+                <w:i/>
+                <w:sz w:val="24"/>
+                <w:szCs w:val="24"/>
+              </w:rPr>
+            </w:pPr>
+            <w:r>
+              <w:rPr>
+                <w:rFonts w:ascii="Arial" w:hAnsi="Arial" w:cs="Arial"/>
+                <w:i/>
+                <w:sz w:val="24"/>
+                <w:szCs w:val="24"/>
               </w:rPr>
               <w:t>4. { Super Mario Iryna Sherepot }</w:t>
             </w:r>
@@ -496,26 +1070,46 @@
           <w:p>
             <w:pPr>
               <w:rPr>
-                <w:i/>
-              </w:rPr>
-            </w:pPr>
-            <w:r>
-              <w:rPr>
-                <w:i/>
+                <w:rFonts w:ascii="Arial" w:hAnsi="Arial" w:cs="Arial"/>
+                <w:i/>
+                <w:sz w:val="24"/>
+                <w:szCs w:val="24"/>
+              </w:rPr>
+            </w:pPr>
+            <w:r>
+              <w:rPr>
+                <w:rFonts w:ascii="Arial" w:hAnsi="Arial" w:cs="Arial"/>
+                <w:i/>
+                <w:sz w:val="24"/>
+                <w:szCs w:val="24"/>
               </w:rPr>
               <w:t>5. { Super Mario Sherepot Iryna }</w:t>
             </w:r>
           </w:p>
-          <w:p/>
-          <w:p>
-            <w:pPr>
-              <w:rPr>
-                <w:i/>
-              </w:rPr>
-            </w:pPr>
-            <w:r>
-              <w:rPr>
-                <w:i/>
+          <w:p>
+            <w:pPr>
+              <w:rPr>
+                <w:rFonts w:ascii="Arial" w:hAnsi="Arial" w:cs="Arial"/>
+                <w:sz w:val="24"/>
+                <w:szCs w:val="24"/>
+              </w:rPr>
+            </w:pPr>
+          </w:p>
+          <w:p>
+            <w:pPr>
+              <w:rPr>
+                <w:rFonts w:ascii="Arial" w:hAnsi="Arial" w:cs="Arial"/>
+                <w:i/>
+                <w:sz w:val="24"/>
+                <w:szCs w:val="24"/>
+              </w:rPr>
+            </w:pPr>
+            <w:r>
+              <w:rPr>
+                <w:rFonts w:ascii="Arial" w:hAnsi="Arial" w:cs="Arial"/>
+                <w:i/>
+                <w:sz w:val="24"/>
+                <w:szCs w:val="24"/>
               </w:rPr>
               <w:t xml:space="preserve">Please enter your choice: </w:t>
             </w:r>
@@ -528,7 +1122,19 @@
             <w:tcW w:w="2718" w:type="dxa"/>
           </w:tcPr>
           <w:p>
-            <w:r>
+            <w:pPr>
+              <w:rPr>
+                <w:rFonts w:ascii="Arial" w:hAnsi="Arial" w:cs="Arial"/>
+                <w:sz w:val="24"/>
+                <w:szCs w:val="24"/>
+              </w:rPr>
+            </w:pPr>
+            <w:r>
+              <w:rPr>
+                <w:rFonts w:ascii="Arial" w:hAnsi="Arial" w:cs="Arial"/>
+                <w:sz w:val="24"/>
+                <w:szCs w:val="24"/>
+              </w:rPr>
               <w:lastRenderedPageBreak/>
               <w:t>Probability</w:t>
             </w:r>
@@ -539,30 +1145,67 @@
             <w:tcW w:w="6858" w:type="dxa"/>
           </w:tcPr>
           <w:p>
-            <w:r>
+            <w:pPr>
+              <w:rPr>
+                <w:rFonts w:ascii="Arial" w:hAnsi="Arial" w:cs="Arial"/>
+                <w:sz w:val="24"/>
+                <w:szCs w:val="24"/>
+              </w:rPr>
+            </w:pPr>
+            <w:r>
+              <w:rPr>
+                <w:rFonts w:ascii="Arial" w:hAnsi="Arial" w:cs="Arial"/>
+                <w:sz w:val="24"/>
+                <w:szCs w:val="24"/>
+              </w:rPr>
               <w:t xml:space="preserve">Little lottery: If a customer purchases pencil sharpener(or any item), he gets a surprise random item added for free. He </w:t>
             </w:r>
             <w:proofErr w:type="gramStart"/>
             <w:r>
+              <w:rPr>
+                <w:rFonts w:ascii="Arial" w:hAnsi="Arial" w:cs="Arial"/>
+                <w:sz w:val="24"/>
+                <w:szCs w:val="24"/>
+              </w:rPr>
               <w:t>enter</w:t>
             </w:r>
             <w:proofErr w:type="gramEnd"/>
             <w:r>
+              <w:rPr>
+                <w:rFonts w:ascii="Arial" w:hAnsi="Arial" w:cs="Arial"/>
+                <w:sz w:val="24"/>
+                <w:szCs w:val="24"/>
+              </w:rPr>
               <w:t xml:space="preserve"> </w:t>
             </w:r>
             <w:proofErr w:type="spellStart"/>
             <w:r>
-              <w:t>s</w:t>
-            </w:r>
-            <w:r>
-              <w:t>what</w:t>
+              <w:rPr>
+                <w:rFonts w:ascii="Arial" w:hAnsi="Arial" w:cs="Arial"/>
+                <w:sz w:val="24"/>
+                <w:szCs w:val="24"/>
+              </w:rPr>
+              <w:t>swhat</w:t>
             </w:r>
             <w:proofErr w:type="spellEnd"/>
             <w:r>
+              <w:rPr>
+                <w:rFonts w:ascii="Arial" w:hAnsi="Arial" w:cs="Arial"/>
+                <w:sz w:val="24"/>
+                <w:szCs w:val="24"/>
+              </w:rPr>
               <w:t xml:space="preserve"> item he would like the most, and the program will calculate the probability of him getting one. The probability will be different for each item, as the store will have different amounts of different items and some quantities as 0.</w:t>
             </w:r>
           </w:p>
-          <w:p/>
+          <w:p>
+            <w:pPr>
+              <w:rPr>
+                <w:rFonts w:ascii="Arial" w:hAnsi="Arial" w:cs="Arial"/>
+                <w:sz w:val="24"/>
+                <w:szCs w:val="24"/>
+              </w:rPr>
+            </w:pPr>
+          </w:p>
         </w:tc>
       </w:tr>
       <w:tr>
@@ -571,7 +1214,19 @@
             <w:tcW w:w="2718" w:type="dxa"/>
           </w:tcPr>
           <w:p>
-            <w:r>
+            <w:pPr>
+              <w:rPr>
+                <w:rFonts w:ascii="Arial" w:hAnsi="Arial" w:cs="Arial"/>
+                <w:sz w:val="24"/>
+                <w:szCs w:val="24"/>
+              </w:rPr>
+            </w:pPr>
+            <w:r>
+              <w:rPr>
+                <w:rFonts w:ascii="Arial" w:hAnsi="Arial" w:cs="Arial"/>
+                <w:sz w:val="24"/>
+                <w:szCs w:val="24"/>
+              </w:rPr>
               <w:t>Algorithms</w:t>
             </w:r>
           </w:p>
@@ -581,11 +1236,20 @@
             <w:tcW w:w="6858" w:type="dxa"/>
           </w:tcPr>
           <w:p>
-            <w:r>
-              <w:t xml:space="preserve">Customer can sort inventory by price </w:t>
-            </w:r>
-            <w:r>
-              <w:t>. Binary search Tree traversal used to print a sort by price of the inventory.</w:t>
+            <w:pPr>
+              <w:rPr>
+                <w:rFonts w:ascii="Arial" w:hAnsi="Arial" w:cs="Arial"/>
+                <w:sz w:val="24"/>
+                <w:szCs w:val="24"/>
+              </w:rPr>
+            </w:pPr>
+            <w:r>
+              <w:rPr>
+                <w:rFonts w:ascii="Arial" w:hAnsi="Arial" w:cs="Arial"/>
+                <w:sz w:val="24"/>
+                <w:szCs w:val="24"/>
+              </w:rPr>
+              <w:t>Customer can sort inventory by price . Binary search Tree traversal used to print a sort by price of the inventory.</w:t>
             </w:r>
           </w:p>
         </w:tc>
@@ -596,7 +1260,19 @@
             <w:tcW w:w="2718" w:type="dxa"/>
           </w:tcPr>
           <w:p>
-            <w:r>
+            <w:pPr>
+              <w:rPr>
+                <w:rFonts w:ascii="Arial" w:hAnsi="Arial" w:cs="Arial"/>
+                <w:sz w:val="24"/>
+                <w:szCs w:val="24"/>
+              </w:rPr>
+            </w:pPr>
+            <w:r>
+              <w:rPr>
+                <w:rFonts w:ascii="Arial" w:hAnsi="Arial" w:cs="Arial"/>
+                <w:sz w:val="24"/>
+                <w:szCs w:val="24"/>
+              </w:rPr>
               <w:t>Recursion</w:t>
             </w:r>
           </w:p>
@@ -606,36 +1282,73 @@
             <w:tcW w:w="6858" w:type="dxa"/>
           </w:tcPr>
           <w:p>
-            <w:r>
-              <w:t xml:space="preserve">Recursion </w:t>
-            </w:r>
-            <w:r>
-              <w:t>is</w:t>
-            </w:r>
-            <w:r>
-              <w:t xml:space="preserve"> used to compute factorials while computing the probability of the items being chosen</w:t>
-            </w:r>
-          </w:p>
-          <w:p>
+            <w:pPr>
+              <w:rPr>
+                <w:rFonts w:ascii="Arial" w:hAnsi="Arial" w:cs="Arial"/>
+                <w:sz w:val="24"/>
+                <w:szCs w:val="24"/>
+              </w:rPr>
+            </w:pPr>
+            <w:r>
+              <w:rPr>
+                <w:rFonts w:ascii="Arial" w:hAnsi="Arial" w:cs="Arial"/>
+                <w:sz w:val="24"/>
+                <w:szCs w:val="24"/>
+              </w:rPr>
+              <w:t>Recursion is used to compute factorials while computing the probability of the items being chosen</w:t>
+            </w:r>
+          </w:p>
+          <w:p>
+            <w:pPr>
+              <w:rPr>
+                <w:rFonts w:ascii="Arial" w:hAnsi="Arial" w:cs="Arial"/>
+                <w:sz w:val="24"/>
+                <w:szCs w:val="24"/>
+              </w:rPr>
+            </w:pPr>
             <w:proofErr w:type="gramStart"/>
             <w:r>
+              <w:rPr>
+                <w:rFonts w:ascii="Arial" w:hAnsi="Arial" w:cs="Arial"/>
+                <w:sz w:val="24"/>
+                <w:szCs w:val="24"/>
+              </w:rPr>
               <w:t>Also</w:t>
             </w:r>
             <w:proofErr w:type="gramEnd"/>
             <w:r>
-              <w:t xml:space="preserve"> recursion is used to populate the BST of merchandise</w:t>
-            </w:r>
-            <w:r>
-              <w:t>.</w:t>
-            </w:r>
-          </w:p>
-          <w:p>
+              <w:rPr>
+                <w:rFonts w:ascii="Arial" w:hAnsi="Arial" w:cs="Arial"/>
+                <w:sz w:val="24"/>
+                <w:szCs w:val="24"/>
+              </w:rPr>
+              <w:t xml:space="preserve"> recursion is used to populate the BST of merchandise.</w:t>
+            </w:r>
+          </w:p>
+          <w:p>
+            <w:pPr>
+              <w:rPr>
+                <w:rFonts w:ascii="Arial" w:hAnsi="Arial" w:cs="Arial"/>
+                <w:sz w:val="24"/>
+                <w:szCs w:val="24"/>
+              </w:rPr>
+            </w:pPr>
             <w:proofErr w:type="gramStart"/>
             <w:r>
+              <w:rPr>
+                <w:rFonts w:ascii="Arial" w:hAnsi="Arial" w:cs="Arial"/>
+                <w:sz w:val="24"/>
+                <w:szCs w:val="24"/>
+              </w:rPr>
               <w:t>Also</w:t>
             </w:r>
             <w:proofErr w:type="gramEnd"/>
             <w:r>
+              <w:rPr>
+                <w:rFonts w:ascii="Arial" w:hAnsi="Arial" w:cs="Arial"/>
+                <w:sz w:val="24"/>
+                <w:szCs w:val="24"/>
+              </w:rPr>
               <w:t xml:space="preserve"> recursion is used in creating the Fibonacci numbers array to use in the cipher</w:t>
             </w:r>
           </w:p>
@@ -647,7 +1360,19 @@
             <w:tcW w:w="2718" w:type="dxa"/>
           </w:tcPr>
           <w:p>
-            <w:r>
+            <w:pPr>
+              <w:rPr>
+                <w:rFonts w:ascii="Arial" w:hAnsi="Arial" w:cs="Arial"/>
+                <w:sz w:val="24"/>
+                <w:szCs w:val="24"/>
+              </w:rPr>
+            </w:pPr>
+            <w:r>
+              <w:rPr>
+                <w:rFonts w:ascii="Arial" w:hAnsi="Arial" w:cs="Arial"/>
+                <w:sz w:val="24"/>
+                <w:szCs w:val="24"/>
+              </w:rPr>
               <w:t>Trees</w:t>
             </w:r>
           </w:p>
@@ -657,24 +1382,27 @@
             <w:tcW w:w="6858" w:type="dxa"/>
           </w:tcPr>
           <w:p>
-            <w:r>
-              <w:t>C</w:t>
-            </w:r>
-            <w:r>
-              <w:t>reate</w:t>
-            </w:r>
-            <w:r>
-              <w:t>s</w:t>
-            </w:r>
-            <w:r>
-              <w:t xml:space="preserve"> a BST based by price of items.</w:t>
-            </w:r>
-            <w:r>
-              <w:t xml:space="preserve"> First thing that the program will print right after saying </w:t>
-            </w:r>
-            <w:r>
-              <w:rPr>
-                <w:i/>
+            <w:pPr>
+              <w:rPr>
+                <w:rFonts w:ascii="Arial" w:hAnsi="Arial" w:cs="Arial"/>
+                <w:sz w:val="24"/>
+                <w:szCs w:val="24"/>
+              </w:rPr>
+            </w:pPr>
+            <w:r>
+              <w:rPr>
+                <w:rFonts w:ascii="Arial" w:hAnsi="Arial" w:cs="Arial"/>
+                <w:sz w:val="24"/>
+                <w:szCs w:val="24"/>
+              </w:rPr>
+              <w:t xml:space="preserve">Creates a BST based by price of items. First thing that the program will print right after saying </w:t>
+            </w:r>
+            <w:r>
+              <w:rPr>
+                <w:rFonts w:ascii="Arial" w:hAnsi="Arial" w:cs="Arial"/>
+                <w:i/>
+                <w:sz w:val="24"/>
+                <w:szCs w:val="24"/>
               </w:rPr>
               <w:t>Welcome to the store</w:t>
             </w:r>
@@ -687,7 +1415,19 @@
             <w:tcW w:w="2718" w:type="dxa"/>
           </w:tcPr>
           <w:p>
-            <w:r>
+            <w:pPr>
+              <w:rPr>
+                <w:rFonts w:ascii="Arial" w:hAnsi="Arial" w:cs="Arial"/>
+                <w:sz w:val="24"/>
+                <w:szCs w:val="24"/>
+              </w:rPr>
+            </w:pPr>
+            <w:r>
+              <w:rPr>
+                <w:rFonts w:ascii="Arial" w:hAnsi="Arial" w:cs="Arial"/>
+                <w:sz w:val="24"/>
+                <w:szCs w:val="24"/>
+              </w:rPr>
               <w:t>Finite State Machine</w:t>
             </w:r>
           </w:p>
@@ -697,25 +1437,318 @@
             <w:tcW w:w="6858" w:type="dxa"/>
           </w:tcPr>
           <w:p>
-            <w:r>
+            <w:pPr>
+              <w:rPr>
+                <w:rFonts w:ascii="Arial" w:hAnsi="Arial" w:cs="Arial"/>
+                <w:sz w:val="24"/>
+                <w:szCs w:val="24"/>
+              </w:rPr>
+            </w:pPr>
+            <w:r>
+              <w:rPr>
+                <w:rFonts w:ascii="Arial" w:hAnsi="Arial" w:cs="Arial"/>
+                <w:sz w:val="24"/>
+                <w:szCs w:val="24"/>
+              </w:rPr>
               <w:t xml:space="preserve">The program would show different states that the customer is on the website. For </w:t>
             </w:r>
             <w:proofErr w:type="gramStart"/>
             <w:r>
+              <w:rPr>
+                <w:rFonts w:ascii="Arial" w:hAnsi="Arial" w:cs="Arial"/>
+                <w:sz w:val="24"/>
+                <w:szCs w:val="24"/>
+              </w:rPr>
               <w:t>example</w:t>
             </w:r>
             <w:proofErr w:type="gramEnd"/>
             <w:r>
+              <w:rPr>
+                <w:rFonts w:ascii="Arial" w:hAnsi="Arial" w:cs="Arial"/>
+                <w:sz w:val="24"/>
+                <w:szCs w:val="24"/>
+              </w:rPr>
               <w:t xml:space="preserve"> when he/she didn’t add anything to the cart – one state, when added an item – different state, when paid – another different state</w:t>
             </w:r>
           </w:p>
         </w:tc>
       </w:tr>
     </w:tbl>
-    <w:p/>
+    <w:p>
+      <w:pPr>
+        <w:rPr>
+          <w:rFonts w:ascii="Arial" w:hAnsi="Arial" w:cs="Arial"/>
+          <w:sz w:val="24"/>
+          <w:szCs w:val="24"/>
+        </w:rPr>
+      </w:pPr>
+    </w:p>
+    <w:p>
+      <w:pPr>
+        <w:rPr>
+          <w:rFonts w:ascii="Arial" w:hAnsi="Arial" w:cs="Arial"/>
+          <w:sz w:val="24"/>
+          <w:szCs w:val="24"/>
+        </w:rPr>
+      </w:pPr>
+    </w:p>
+    <w:p>
+      <w:pPr>
+        <w:rPr>
+          <w:rFonts w:ascii="Arial" w:hAnsi="Arial" w:cs="Arial"/>
+          <w:sz w:val="24"/>
+          <w:szCs w:val="24"/>
+        </w:rPr>
+      </w:pPr>
+    </w:p>
+    <w:p>
+      <w:pPr>
+        <w:spacing w:line="480" w:lineRule="auto"/>
+        <w:rPr>
+          <w:rFonts w:ascii="Arial" w:hAnsi="Arial" w:cs="Arial"/>
+          <w:b/>
+          <w:sz w:val="24"/>
+          <w:szCs w:val="24"/>
+        </w:rPr>
+      </w:pPr>
+      <w:r>
+        <w:rPr>
+          <w:rFonts w:ascii="Arial" w:hAnsi="Arial" w:cs="Arial"/>
+          <w:b/>
+          <w:sz w:val="24"/>
+          <w:szCs w:val="24"/>
+        </w:rPr>
+        <w:lastRenderedPageBreak/>
+        <w:t>Instructions:</w:t>
+      </w:r>
+    </w:p>
+    <w:p>
+      <w:pPr>
+        <w:rPr>
+          <w:rFonts w:ascii="Arial" w:hAnsi="Arial" w:cs="Arial"/>
+          <w:sz w:val="24"/>
+          <w:szCs w:val="24"/>
+        </w:rPr>
+      </w:pPr>
+      <w:r>
+        <w:rPr>
+          <w:rFonts w:ascii="Arial" w:hAnsi="Arial" w:cs="Arial"/>
+          <w:sz w:val="24"/>
+          <w:szCs w:val="24"/>
+        </w:rPr>
+        <w:t xml:space="preserve">This is a text based online store game. Run the main method first. The user see’s the Welcome greeting and sorted merchandise using </w:t>
+      </w:r>
+      <w:proofErr w:type="spellStart"/>
+      <w:r>
+        <w:rPr>
+          <w:rFonts w:ascii="Arial" w:hAnsi="Arial" w:cs="Arial"/>
+          <w:sz w:val="24"/>
+          <w:szCs w:val="24"/>
+        </w:rPr>
+        <w:t>inorder</w:t>
+      </w:r>
+      <w:proofErr w:type="spellEnd"/>
+      <w:r>
+        <w:rPr>
+          <w:rFonts w:ascii="Arial" w:hAnsi="Arial" w:cs="Arial"/>
+          <w:sz w:val="24"/>
+          <w:szCs w:val="24"/>
+        </w:rPr>
+        <w:t xml:space="preserve"> traversal of BST made of items in the store. </w:t>
+      </w:r>
+    </w:p>
+    <w:p>
+      <w:pPr>
+        <w:rPr>
+          <w:rFonts w:ascii="Arial" w:hAnsi="Arial" w:cs="Arial"/>
+          <w:sz w:val="24"/>
+          <w:szCs w:val="24"/>
+        </w:rPr>
+      </w:pPr>
+      <w:r>
+        <w:rPr>
+          <w:rFonts w:ascii="Arial" w:hAnsi="Arial" w:cs="Arial"/>
+          <w:sz w:val="24"/>
+          <w:szCs w:val="24"/>
+        </w:rPr>
+        <w:t>The program will ask the user if he would like to convert currency. If he does – it takes him/her to the currency conversion state where he enters decimal value of the us dollars and the program will print the output converted money to the binary number(it’s called bitcoins in this store). If the user does not wish to convert currency, the program takes him to the list off all categories in the store.</w:t>
+      </w:r>
+    </w:p>
+    <w:p>
+      <w:pPr>
+        <w:rPr>
+          <w:rFonts w:ascii="Arial" w:hAnsi="Arial" w:cs="Arial"/>
+          <w:sz w:val="24"/>
+          <w:szCs w:val="24"/>
+        </w:rPr>
+      </w:pPr>
+      <w:r>
+        <w:rPr>
+          <w:rFonts w:ascii="Arial" w:hAnsi="Arial" w:cs="Arial"/>
+          <w:sz w:val="24"/>
+          <w:szCs w:val="24"/>
+        </w:rPr>
+        <w:t xml:space="preserve">In this state the user picks one category by  entering the number corresponding to it(it will be printed). </w:t>
+      </w:r>
+    </w:p>
+    <w:p>
+      <w:pPr>
+        <w:rPr>
+          <w:rFonts w:ascii="Arial" w:hAnsi="Arial" w:cs="Arial"/>
+          <w:sz w:val="24"/>
+          <w:szCs w:val="24"/>
+        </w:rPr>
+      </w:pPr>
+      <w:r>
+        <w:rPr>
+          <w:rFonts w:ascii="Arial" w:hAnsi="Arial" w:cs="Arial"/>
+          <w:sz w:val="24"/>
+          <w:szCs w:val="24"/>
+        </w:rPr>
+        <w:t>After that the user can see all the items in the category. He can write the name of items separated become and following space (has to match exactly) and it will be added to the cart. After user entered all item name, he will be taken to the cart state</w:t>
+      </w:r>
+    </w:p>
+    <w:p>
+      <w:pPr>
+        <w:rPr>
+          <w:rFonts w:ascii="Arial" w:hAnsi="Arial" w:cs="Arial"/>
+          <w:sz w:val="24"/>
+          <w:szCs w:val="24"/>
+        </w:rPr>
+      </w:pPr>
+      <w:r>
+        <w:rPr>
+          <w:rFonts w:ascii="Arial" w:hAnsi="Arial" w:cs="Arial"/>
+          <w:sz w:val="24"/>
+          <w:szCs w:val="24"/>
+        </w:rPr>
+        <w:t>In the cart state  he will see his items in the cart printed and his total. Below the cart the computer will show user the merchandize suggestions and will ask him if he would like to add any of these to his cart. He can choose 1 or 2 for Yes or No respectfully.  After that the updated cart will print</w:t>
+      </w:r>
+    </w:p>
+    <w:p>
+      <w:pPr>
+        <w:rPr>
+          <w:rFonts w:ascii="Arial" w:hAnsi="Arial" w:cs="Arial"/>
+          <w:sz w:val="24"/>
+          <w:szCs w:val="24"/>
+        </w:rPr>
+      </w:pPr>
+      <w:r>
+        <w:rPr>
+          <w:rFonts w:ascii="Arial" w:hAnsi="Arial" w:cs="Arial"/>
+          <w:sz w:val="24"/>
+          <w:szCs w:val="24"/>
+        </w:rPr>
+        <w:t xml:space="preserve">The program will ask the user if he would like to proceed further. If user chooses yes – it will take him to the create username state, If not – back to the store categories state. </w:t>
+      </w:r>
+    </w:p>
+    <w:p>
+      <w:pPr>
+        <w:rPr>
+          <w:rFonts w:ascii="Arial" w:hAnsi="Arial" w:cs="Arial"/>
+          <w:sz w:val="24"/>
+          <w:szCs w:val="24"/>
+        </w:rPr>
+      </w:pPr>
+      <w:r>
+        <w:rPr>
+          <w:rFonts w:ascii="Arial" w:hAnsi="Arial" w:cs="Arial"/>
+          <w:sz w:val="24"/>
+          <w:szCs w:val="24"/>
+        </w:rPr>
+        <w:t xml:space="preserve">The program will create a username for the user using his first name, last name and favorite superhero. </w:t>
+      </w:r>
+    </w:p>
+    <w:p>
+      <w:pPr>
+        <w:rPr>
+          <w:rFonts w:ascii="Arial" w:hAnsi="Arial" w:cs="Arial"/>
+          <w:sz w:val="24"/>
+          <w:szCs w:val="24"/>
+        </w:rPr>
+      </w:pPr>
+      <w:r>
+        <w:rPr>
+          <w:rFonts w:ascii="Arial" w:hAnsi="Arial" w:cs="Arial"/>
+          <w:sz w:val="24"/>
+          <w:szCs w:val="24"/>
+        </w:rPr>
+        <w:t xml:space="preserve">It will create all possible permutations of these words and offer user choose one. After user chooses one, it will add some random numbers in between permutation works and will create the username based on chosen permutation. </w:t>
+      </w:r>
+    </w:p>
+    <w:p>
+      <w:pPr>
+        <w:rPr>
+          <w:rFonts w:ascii="Arial" w:hAnsi="Arial" w:cs="Arial"/>
+          <w:sz w:val="24"/>
+          <w:szCs w:val="24"/>
+        </w:rPr>
+      </w:pPr>
+      <w:r>
+        <w:rPr>
+          <w:rFonts w:ascii="Arial" w:hAnsi="Arial" w:cs="Arial"/>
+          <w:sz w:val="24"/>
+          <w:szCs w:val="24"/>
+        </w:rPr>
+        <w:t xml:space="preserve">After the username is created, the program will encode the password entered by the user. </w:t>
+      </w:r>
+    </w:p>
+    <w:p>
+      <w:pPr>
+        <w:rPr>
+          <w:rFonts w:ascii="Arial" w:hAnsi="Arial" w:cs="Arial"/>
+          <w:sz w:val="24"/>
+          <w:szCs w:val="24"/>
+        </w:rPr>
+      </w:pPr>
+      <w:r>
+        <w:rPr>
+          <w:rFonts w:ascii="Arial" w:hAnsi="Arial" w:cs="Arial"/>
+          <w:sz w:val="24"/>
+          <w:szCs w:val="24"/>
+        </w:rPr>
+        <w:t>After this it will ask him if he would like to play the lottery of winning one free item with purchase today. It will print all possibilities of winning items that are in the lottery inventory.</w:t>
+      </w:r>
+    </w:p>
+    <w:p>
+      <w:pPr>
+        <w:rPr>
+          <w:rFonts w:ascii="Arial" w:hAnsi="Arial" w:cs="Arial"/>
+          <w:sz w:val="24"/>
+          <w:szCs w:val="24"/>
+        </w:rPr>
+      </w:pPr>
+      <w:r>
+        <w:rPr>
+          <w:rFonts w:ascii="Arial" w:hAnsi="Arial" w:cs="Arial"/>
+          <w:sz w:val="24"/>
+          <w:szCs w:val="24"/>
+        </w:rPr>
+        <w:t>After the lottery, the user will go to the checkout.  The cart will show again and he needs to enter 16-digit card number followed by expiration date and zip code, separated by comas, no spaces.</w:t>
+      </w:r>
+    </w:p>
+    <w:p>
+      <w:pPr>
+        <w:rPr>
+          <w:rFonts w:ascii="Arial" w:hAnsi="Arial" w:cs="Arial"/>
+          <w:sz w:val="24"/>
+          <w:szCs w:val="24"/>
+        </w:rPr>
+      </w:pPr>
+      <w:r>
+        <w:rPr>
+          <w:rFonts w:ascii="Arial" w:hAnsi="Arial" w:cs="Arial"/>
+          <w:sz w:val="24"/>
+          <w:szCs w:val="24"/>
+        </w:rPr>
+        <w:t>If the card input is validated correctly – than the game is over and thank you message is printed. If the user entered wrong input – than he will do it again.</w:t>
+      </w:r>
+      <w:bookmarkStart w:id="0" w:name="_GoBack"/>
+      <w:bookmarkEnd w:id="0"/>
+    </w:p>
     <w:sectPr>
       <w:pgSz w:w="12240" w:h="15840"/>
-      <w:pgMar w:top="1440" w:right="1440" w:bottom="1440" w:left="1440" w:header="720" w:footer="720" w:gutter="0"/>
+      <w:pgMar w:top="1188" w:right="990" w:bottom="1440" w:left="1440" w:header="720" w:footer="720" w:gutter="0"/>
       <w:cols w:space="720"/>
       <w:docGrid w:linePitch="360"/>
     </w:sectPr>

</xml_diff>